<commit_message>
start to do hw - spa
</commit_message>
<xml_diff>
--- a/ClassWork/JS cheat sheet.docx
+++ b/ClassWork/JS cheat sheet.docx
@@ -66,6 +66,11 @@
       </w:r>
     </w:p>
     <w:p>
+      <w:pPr>
+        <w:tabs>
+          <w:tab w:val="left" w:pos="7905"/>
+        </w:tabs>
+      </w:pPr>
       <w:proofErr w:type="spellStart"/>
       <w:r>
         <w:t>const</w:t>
@@ -81,6 +86,9 @@
       <w:proofErr w:type="spellEnd"/>
       <w:r>
         <w:t xml:space="preserve"> = [2, 5, 43];</w:t>
+      </w:r>
+      <w:r>
+        <w:tab/>
       </w:r>
     </w:p>
     <w:p>
@@ -2467,6 +2475,7 @@
           <w:rFonts w:ascii="Times New Roman" w:hAnsi="Times New Roman" w:cs="Times New Roman"/>
           <w:sz w:val="24"/>
           <w:szCs w:val="24"/>
+          <w:lang w:val="en-US"/>
         </w:rPr>
       </w:pPr>
       <w:proofErr w:type="spellStart"/>
@@ -2487,6 +2496,7 @@
           <w:rFonts w:ascii="Times New Roman" w:hAnsi="Times New Roman" w:cs="Times New Roman"/>
           <w:sz w:val="24"/>
           <w:szCs w:val="24"/>
+          <w:lang w:val="en-US"/>
         </w:rPr>
         <w:t xml:space="preserve"> </w:t>
       </w:r>
@@ -2507,6 +2517,7 @@
           <w:rFonts w:ascii="Times New Roman" w:hAnsi="Times New Roman" w:cs="Times New Roman"/>
           <w:sz w:val="24"/>
           <w:szCs w:val="24"/>
+          <w:lang w:val="en-US"/>
         </w:rPr>
         <w:t xml:space="preserve"> = /[</w:t>
       </w:r>
@@ -2524,10 +2535,10 @@
           <w:rFonts w:ascii="Times New Roman" w:hAnsi="Times New Roman" w:cs="Times New Roman"/>
           <w:sz w:val="24"/>
           <w:szCs w:val="24"/>
+          <w:lang w:val="en-US"/>
         </w:rPr>
         <w:t>-</w:t>
       </w:r>
-      <w:proofErr w:type="spellStart"/>
       <w:r>
         <w:rPr>
           <w:rFonts w:ascii="Times New Roman" w:hAnsi="Times New Roman" w:cs="Times New Roman"/>
@@ -2537,12 +2548,12 @@
         </w:rPr>
         <w:t>zA</w:t>
       </w:r>
-      <w:proofErr w:type="spellEnd"/>
-      <w:r>
-        <w:rPr>
-          <w:rFonts w:ascii="Times New Roman" w:hAnsi="Times New Roman" w:cs="Times New Roman"/>
-          <w:sz w:val="24"/>
-          <w:szCs w:val="24"/>
+      <w:r>
+        <w:rPr>
+          <w:rFonts w:ascii="Times New Roman" w:hAnsi="Times New Roman" w:cs="Times New Roman"/>
+          <w:sz w:val="24"/>
+          <w:szCs w:val="24"/>
+          <w:lang w:val="en-US"/>
         </w:rPr>
         <w:t>-</w:t>
       </w:r>
@@ -2560,6 +2571,7 @@
           <w:rFonts w:ascii="Times New Roman" w:hAnsi="Times New Roman" w:cs="Times New Roman"/>
           <w:sz w:val="24"/>
           <w:szCs w:val="24"/>
+          <w:lang w:val="en-US"/>
         </w:rPr>
         <w:t>0-9._%+-]+@[</w:t>
       </w:r>
@@ -2577,10 +2589,10 @@
           <w:rFonts w:ascii="Times New Roman" w:hAnsi="Times New Roman" w:cs="Times New Roman"/>
           <w:sz w:val="24"/>
           <w:szCs w:val="24"/>
+          <w:lang w:val="en-US"/>
         </w:rPr>
         <w:t>-</w:t>
       </w:r>
-      <w:proofErr w:type="spellStart"/>
       <w:r>
         <w:rPr>
           <w:rFonts w:ascii="Times New Roman" w:hAnsi="Times New Roman" w:cs="Times New Roman"/>
@@ -2590,12 +2602,12 @@
         </w:rPr>
         <w:t>zA</w:t>
       </w:r>
-      <w:proofErr w:type="spellEnd"/>
-      <w:r>
-        <w:rPr>
-          <w:rFonts w:ascii="Times New Roman" w:hAnsi="Times New Roman" w:cs="Times New Roman"/>
-          <w:sz w:val="24"/>
-          <w:szCs w:val="24"/>
+      <w:r>
+        <w:rPr>
+          <w:rFonts w:ascii="Times New Roman" w:hAnsi="Times New Roman" w:cs="Times New Roman"/>
+          <w:sz w:val="24"/>
+          <w:szCs w:val="24"/>
+          <w:lang w:val="en-US"/>
         </w:rPr>
         <w:t>-</w:t>
       </w:r>
@@ -2613,6 +2625,7 @@
           <w:rFonts w:ascii="Times New Roman" w:hAnsi="Times New Roman" w:cs="Times New Roman"/>
           <w:sz w:val="24"/>
           <w:szCs w:val="24"/>
+          <w:lang w:val="en-US"/>
         </w:rPr>
         <w:t>0-9.-]+\.[</w:t>
       </w:r>
@@ -2630,6 +2643,7 @@
           <w:rFonts w:ascii="Times New Roman" w:hAnsi="Times New Roman" w:cs="Times New Roman"/>
           <w:sz w:val="24"/>
           <w:szCs w:val="24"/>
+          <w:lang w:val="en-US"/>
         </w:rPr>
         <w:t>-</w:t>
       </w:r>
@@ -2649,6 +2663,7 @@
           <w:rFonts w:ascii="Times New Roman" w:hAnsi="Times New Roman" w:cs="Times New Roman"/>
           <w:sz w:val="24"/>
           <w:szCs w:val="24"/>
+          <w:lang w:val="en-US"/>
         </w:rPr>
         <w:t>-</w:t>
       </w:r>
@@ -2666,6 +2681,7 @@
           <w:rFonts w:ascii="Times New Roman" w:hAnsi="Times New Roman" w:cs="Times New Roman"/>
           <w:sz w:val="24"/>
           <w:szCs w:val="24"/>
+          <w:lang w:val="en-US"/>
         </w:rPr>
         <w:t>]{2,4}/;</w:t>
       </w:r>
@@ -2931,8 +2947,6 @@
         </w:rPr>
         <w:t xml:space="preserve"> E-mail');</w:t>
       </w:r>
-      <w:bookmarkStart w:id="0" w:name="_GoBack"/>
-      <w:bookmarkEnd w:id="0"/>
     </w:p>
     <w:p>
       <w:pPr>
@@ -4063,7 +4077,6 @@
       <w:r>
         <w:rPr>
           <w:rFonts w:cstheme="minorHAnsi"/>
-          <w:lang w:val="en-US"/>
         </w:rPr>
         <w:lastRenderedPageBreak/>
         <w:softHyphen/>
@@ -4071,147 +4084,126 @@
       <w:r>
         <w:rPr>
           <w:rFonts w:cstheme="minorHAnsi"/>
-          <w:lang w:val="en-US"/>
         </w:rPr>
         <w:softHyphen/>
       </w:r>
       <w:r>
         <w:rPr>
           <w:rFonts w:cstheme="minorHAnsi"/>
-          <w:lang w:val="en-US"/>
         </w:rPr>
         <w:softHyphen/>
       </w:r>
       <w:r>
         <w:rPr>
           <w:rFonts w:cstheme="minorHAnsi"/>
-          <w:lang w:val="en-US"/>
         </w:rPr>
         <w:softHyphen/>
       </w:r>
       <w:r>
         <w:rPr>
           <w:rFonts w:cstheme="minorHAnsi"/>
-          <w:lang w:val="en-US"/>
         </w:rPr>
         <w:softHyphen/>
       </w:r>
       <w:r>
         <w:rPr>
           <w:rFonts w:cstheme="minorHAnsi"/>
-          <w:lang w:val="en-US"/>
         </w:rPr>
         <w:softHyphen/>
       </w:r>
       <w:r>
         <w:rPr>
           <w:rFonts w:cstheme="minorHAnsi"/>
-          <w:lang w:val="en-US"/>
         </w:rPr>
         <w:softHyphen/>
       </w:r>
       <w:r>
         <w:rPr>
           <w:rFonts w:cstheme="minorHAnsi"/>
-          <w:lang w:val="en-US"/>
         </w:rPr>
         <w:softHyphen/>
       </w:r>
       <w:r>
         <w:rPr>
           <w:rFonts w:cstheme="minorHAnsi"/>
-          <w:lang w:val="en-US"/>
         </w:rPr>
         <w:softHyphen/>
       </w:r>
       <w:r>
         <w:rPr>
           <w:rFonts w:cstheme="minorHAnsi"/>
-          <w:lang w:val="en-US"/>
         </w:rPr>
         <w:softHyphen/>
       </w:r>
       <w:r>
         <w:rPr>
           <w:rFonts w:cstheme="minorHAnsi"/>
-          <w:lang w:val="en-US"/>
         </w:rPr>
         <w:softHyphen/>
       </w:r>
       <w:r>
         <w:rPr>
           <w:rFonts w:cstheme="minorHAnsi"/>
-          <w:lang w:val="en-US"/>
         </w:rPr>
         <w:softHyphen/>
       </w:r>
       <w:r>
         <w:rPr>
           <w:rFonts w:cstheme="minorHAnsi"/>
-          <w:lang w:val="en-US"/>
         </w:rPr>
         <w:softHyphen/>
       </w:r>
       <w:r>
         <w:rPr>
           <w:rFonts w:cstheme="minorHAnsi"/>
-          <w:lang w:val="en-US"/>
         </w:rPr>
         <w:softHyphen/>
       </w:r>
       <w:r>
         <w:rPr>
           <w:rFonts w:cstheme="minorHAnsi"/>
-          <w:lang w:val="en-US"/>
         </w:rPr>
         <w:softHyphen/>
       </w:r>
       <w:r>
         <w:rPr>
           <w:rFonts w:cstheme="minorHAnsi"/>
-          <w:lang w:val="en-US"/>
         </w:rPr>
         <w:softHyphen/>
       </w:r>
       <w:r>
         <w:rPr>
           <w:rFonts w:cstheme="minorHAnsi"/>
-          <w:lang w:val="en-US"/>
         </w:rPr>
         <w:softHyphen/>
       </w:r>
       <w:r>
         <w:rPr>
           <w:rFonts w:cstheme="minorHAnsi"/>
-          <w:lang w:val="en-US"/>
         </w:rPr>
         <w:softHyphen/>
       </w:r>
       <w:r>
         <w:rPr>
           <w:rFonts w:cstheme="minorHAnsi"/>
-          <w:lang w:val="en-US"/>
         </w:rPr>
         <w:softHyphen/>
       </w:r>
       <w:r>
         <w:rPr>
           <w:rFonts w:cstheme="minorHAnsi"/>
-          <w:lang w:val="en-US"/>
         </w:rPr>
         <w:softHyphen/>
       </w:r>
       <w:r>
         <w:rPr>
           <w:rFonts w:cstheme="minorHAnsi"/>
-          <w:lang w:val="en-US"/>
         </w:rPr>
         <w:softHyphen/>
       </w:r>
       <w:r>
         <w:rPr>
           <w:rFonts w:cstheme="minorHAnsi"/>
-          <w:lang w:val="en-US"/>
         </w:rPr>
         <w:softHyphen/>
       </w:r>
@@ -4426,7 +4418,6 @@
         <w:spacing w:after="100"/>
         <w:rPr>
           <w:rFonts w:cstheme="minorHAnsi"/>
-          <w:lang w:val="en-US"/>
         </w:rPr>
       </w:pPr>
     </w:p>
@@ -4435,17 +4426,1631 @@
         <w:spacing w:after="100"/>
         <w:rPr>
           <w:rFonts w:cstheme="minorHAnsi"/>
-          <w:lang w:val="en-US"/>
-        </w:rPr>
-      </w:pPr>
+          <w:b/>
+          <w:sz w:val="24"/>
+          <w:szCs w:val="24"/>
+        </w:rPr>
+      </w:pPr>
+      <w:r>
+        <w:rPr>
+          <w:rFonts w:cstheme="minorHAnsi"/>
+          <w:b/>
+          <w:sz w:val="24"/>
+          <w:szCs w:val="24"/>
+        </w:rPr>
+        <w:t>Клонирование массива</w:t>
+      </w:r>
     </w:p>
     <w:p>
       <w:pPr>
         <w:spacing w:after="100"/>
         <w:rPr>
           <w:rFonts w:cstheme="minorHAnsi"/>
+          <w:b/>
+          <w:sz w:val="24"/>
+          <w:szCs w:val="24"/>
+          <w:lang w:val="en-US"/>
+        </w:rPr>
+      </w:pPr>
+      <w:r>
+        <w:rPr>
+          <w:rFonts w:cstheme="minorHAnsi"/>
+          <w:b/>
+          <w:sz w:val="24"/>
+          <w:szCs w:val="24"/>
+        </w:rPr>
+        <w:t>Старый</w:t>
+      </w:r>
+      <w:r>
+        <w:rPr>
+          <w:rFonts w:cstheme="minorHAnsi"/>
+          <w:b/>
+          <w:sz w:val="24"/>
+          <w:szCs w:val="24"/>
+          <w:lang w:val="en-US"/>
+        </w:rPr>
+        <w:t xml:space="preserve"> </w:t>
+      </w:r>
+      <w:r>
+        <w:rPr>
+          <w:rFonts w:cstheme="minorHAnsi"/>
+          <w:b/>
+          <w:sz w:val="24"/>
+          <w:szCs w:val="24"/>
+        </w:rPr>
+        <w:t>способ</w:t>
+      </w:r>
+      <w:r>
+        <w:rPr>
+          <w:rFonts w:cstheme="minorHAnsi"/>
+          <w:b/>
+          <w:sz w:val="24"/>
+          <w:szCs w:val="24"/>
+          <w:lang w:val="en-US"/>
+        </w:rPr>
+        <w:t xml:space="preserve"> slice, </w:t>
+      </w:r>
+      <w:proofErr w:type="spellStart"/>
+      <w:r>
+        <w:rPr>
+          <w:rFonts w:cstheme="minorHAnsi"/>
+          <w:b/>
+          <w:sz w:val="24"/>
+          <w:szCs w:val="24"/>
+          <w:lang w:val="en-US"/>
+        </w:rPr>
+        <w:t>concat</w:t>
+      </w:r>
+      <w:proofErr w:type="spellEnd"/>
+      <w:r>
+        <w:rPr>
+          <w:rFonts w:cstheme="minorHAnsi"/>
+          <w:b/>
+          <w:sz w:val="24"/>
+          <w:szCs w:val="24"/>
+          <w:lang w:val="en-US"/>
+        </w:rPr>
+        <w:t>:</w:t>
+      </w:r>
+    </w:p>
+    <w:p>
+      <w:pPr>
+        <w:spacing w:after="100"/>
+        <w:rPr>
+          <w:rFonts w:cstheme="minorHAnsi"/>
+          <w:lang w:val="en-US"/>
+        </w:rPr>
+      </w:pPr>
+      <w:proofErr w:type="spellStart"/>
+      <w:r>
+        <w:rPr>
+          <w:rFonts w:cstheme="minorHAnsi"/>
+          <w:lang w:val="en-US"/>
+        </w:rPr>
+        <w:t>const</w:t>
+      </w:r>
+      <w:proofErr w:type="spellEnd"/>
+      <w:r>
+        <w:rPr>
+          <w:rFonts w:cstheme="minorHAnsi"/>
+          <w:lang w:val="en-US"/>
+        </w:rPr>
+        <w:t xml:space="preserve"> rainbow = ['red', 'orange', 'yellow', 'green', 'blue', 'indigo', 'violet'];</w:t>
+      </w:r>
+    </w:p>
+    <w:p>
+      <w:pPr>
+        <w:spacing w:after="100"/>
+        <w:rPr>
+          <w:rFonts w:cstheme="minorHAnsi"/>
+        </w:rPr>
+      </w:pPr>
+      <w:r>
+        <w:rPr>
+          <w:rFonts w:cstheme="minorHAnsi"/>
+        </w:rPr>
+        <w:t xml:space="preserve">// Клонируем с помощью </w:t>
+      </w:r>
+      <w:r>
+        <w:rPr>
+          <w:rFonts w:cstheme="minorHAnsi"/>
+          <w:lang w:val="en-US"/>
+        </w:rPr>
+        <w:t>Array</w:t>
+      </w:r>
+      <w:r>
+        <w:rPr>
+          <w:rFonts w:cstheme="minorHAnsi"/>
+        </w:rPr>
+        <w:t>.</w:t>
+      </w:r>
+      <w:r>
+        <w:rPr>
+          <w:rFonts w:cstheme="minorHAnsi"/>
+          <w:lang w:val="en-US"/>
+        </w:rPr>
+        <w:t>prototype</w:t>
+      </w:r>
+      <w:r>
+        <w:rPr>
+          <w:rFonts w:cstheme="minorHAnsi"/>
+        </w:rPr>
+        <w:t>.</w:t>
+      </w:r>
+      <w:r>
+        <w:rPr>
+          <w:rFonts w:cstheme="minorHAnsi"/>
+          <w:b/>
+          <w:lang w:val="en-US"/>
+        </w:rPr>
+        <w:t>slice</w:t>
+      </w:r>
+    </w:p>
+    <w:p>
+      <w:pPr>
+        <w:spacing w:after="100"/>
+        <w:rPr>
+          <w:rFonts w:cstheme="minorHAnsi"/>
+          <w:lang w:val="en-US"/>
+        </w:rPr>
+      </w:pPr>
+      <w:proofErr w:type="spellStart"/>
+      <w:proofErr w:type="gramStart"/>
+      <w:r>
+        <w:rPr>
+          <w:rFonts w:cstheme="minorHAnsi"/>
+          <w:lang w:val="en-US"/>
+        </w:rPr>
+        <w:t>const</w:t>
+      </w:r>
+      <w:proofErr w:type="spellEnd"/>
+      <w:proofErr w:type="gramEnd"/>
+      <w:r>
+        <w:rPr>
+          <w:rFonts w:cstheme="minorHAnsi"/>
+          <w:lang w:val="en-US"/>
+        </w:rPr>
+        <w:t xml:space="preserve"> rainbowClone1 = </w:t>
+      </w:r>
+      <w:proofErr w:type="spellStart"/>
+      <w:r>
+        <w:rPr>
+          <w:rFonts w:cstheme="minorHAnsi"/>
+          <w:lang w:val="en-US"/>
+        </w:rPr>
+        <w:t>rainbow.slice</w:t>
+      </w:r>
+      <w:proofErr w:type="spellEnd"/>
+      <w:r>
+        <w:rPr>
+          <w:rFonts w:cstheme="minorHAnsi"/>
+          <w:lang w:val="en-US"/>
+        </w:rPr>
+        <w:t>();</w:t>
+      </w:r>
+    </w:p>
+    <w:p>
+      <w:pPr>
+        <w:spacing w:after="100"/>
+        <w:rPr>
+          <w:rFonts w:cstheme="minorHAnsi"/>
+          <w:lang w:val="en-US"/>
+        </w:rPr>
+      </w:pPr>
+      <w:proofErr w:type="gramStart"/>
+      <w:r>
+        <w:rPr>
+          <w:rFonts w:cstheme="minorHAnsi"/>
+          <w:lang w:val="en-US"/>
+        </w:rPr>
+        <w:t>console.log(</w:t>
+      </w:r>
+      <w:proofErr w:type="gramEnd"/>
+      <w:r>
+        <w:rPr>
+          <w:rFonts w:cstheme="minorHAnsi"/>
+          <w:lang w:val="en-US"/>
+        </w:rPr>
+        <w:t>rainbow === rainbowClone1); // false</w:t>
+      </w:r>
+    </w:p>
+    <w:p>
+      <w:pPr>
+        <w:spacing w:after="100"/>
+        <w:rPr>
+          <w:rFonts w:cstheme="minorHAnsi"/>
+          <w:lang w:val="en-US"/>
+        </w:rPr>
+      </w:pPr>
+      <w:r>
+        <w:rPr>
+          <w:rFonts w:cstheme="minorHAnsi"/>
+          <w:lang w:val="en-US"/>
+        </w:rPr>
+        <w:t>console.log(rainbowClone1); // ['red', 'orange', 'yellow', 'green', 'blue', 'indigo', 'violet']</w:t>
+      </w:r>
+    </w:p>
+    <w:p>
+      <w:pPr>
+        <w:spacing w:after="100"/>
+        <w:rPr>
+          <w:rFonts w:cstheme="minorHAnsi"/>
+          <w:lang w:val="en-US"/>
+        </w:rPr>
+      </w:pPr>
+    </w:p>
+    <w:p>
+      <w:pPr>
+        <w:spacing w:after="100"/>
+        <w:rPr>
+          <w:rFonts w:cstheme="minorHAnsi"/>
+        </w:rPr>
+      </w:pPr>
+      <w:r>
+        <w:rPr>
+          <w:rFonts w:cstheme="minorHAnsi"/>
+        </w:rPr>
+        <w:t xml:space="preserve">// Клонируем с помощью </w:t>
+      </w:r>
+      <w:r>
+        <w:rPr>
+          <w:rFonts w:cstheme="minorHAnsi"/>
+          <w:lang w:val="en-US"/>
+        </w:rPr>
+        <w:t>Array</w:t>
+      </w:r>
+      <w:r>
+        <w:rPr>
+          <w:rFonts w:cstheme="minorHAnsi"/>
+        </w:rPr>
+        <w:t>.</w:t>
+      </w:r>
+      <w:r>
+        <w:rPr>
+          <w:rFonts w:cstheme="minorHAnsi"/>
+          <w:lang w:val="en-US"/>
+        </w:rPr>
+        <w:t>prototype</w:t>
+      </w:r>
+      <w:r>
+        <w:rPr>
+          <w:rFonts w:cstheme="minorHAnsi"/>
+        </w:rPr>
+        <w:t>.</w:t>
+      </w:r>
+      <w:proofErr w:type="spellStart"/>
+      <w:r>
+        <w:rPr>
+          <w:rFonts w:cstheme="minorHAnsi"/>
+          <w:b/>
+          <w:lang w:val="en-US"/>
+        </w:rPr>
+        <w:t>concat</w:t>
+      </w:r>
+      <w:proofErr w:type="spellEnd"/>
+    </w:p>
+    <w:p>
+      <w:pPr>
+        <w:spacing w:after="100"/>
+        <w:rPr>
+          <w:rFonts w:cstheme="minorHAnsi"/>
+          <w:lang w:val="en-US"/>
+        </w:rPr>
+      </w:pPr>
+      <w:proofErr w:type="spellStart"/>
+      <w:proofErr w:type="gramStart"/>
+      <w:r>
+        <w:rPr>
+          <w:rFonts w:cstheme="minorHAnsi"/>
+          <w:lang w:val="en-US"/>
+        </w:rPr>
+        <w:t>const</w:t>
+      </w:r>
+      <w:proofErr w:type="spellEnd"/>
+      <w:proofErr w:type="gramEnd"/>
+      <w:r>
+        <w:rPr>
+          <w:rFonts w:cstheme="minorHAnsi"/>
+          <w:lang w:val="en-US"/>
+        </w:rPr>
+        <w:t xml:space="preserve"> rainbowClone2 = </w:t>
+      </w:r>
+      <w:proofErr w:type="spellStart"/>
+      <w:r>
+        <w:rPr>
+          <w:rFonts w:cstheme="minorHAnsi"/>
+          <w:lang w:val="en-US"/>
+        </w:rPr>
+        <w:t>rainbow.concat</w:t>
+      </w:r>
+      <w:proofErr w:type="spellEnd"/>
+      <w:r>
+        <w:rPr>
+          <w:rFonts w:cstheme="minorHAnsi"/>
+          <w:lang w:val="en-US"/>
+        </w:rPr>
+        <w:t>();</w:t>
+      </w:r>
+    </w:p>
+    <w:p>
+      <w:pPr>
+        <w:spacing w:after="100"/>
+        <w:rPr>
+          <w:rFonts w:cstheme="minorHAnsi"/>
+          <w:lang w:val="en-US"/>
+        </w:rPr>
+      </w:pPr>
+      <w:proofErr w:type="gramStart"/>
+      <w:r>
+        <w:rPr>
+          <w:rFonts w:cstheme="minorHAnsi"/>
+          <w:lang w:val="en-US"/>
+        </w:rPr>
+        <w:t>console.log(</w:t>
+      </w:r>
+      <w:proofErr w:type="gramEnd"/>
+      <w:r>
+        <w:rPr>
+          <w:rFonts w:cstheme="minorHAnsi"/>
+          <w:lang w:val="en-US"/>
+        </w:rPr>
+        <w:t>rainbow === rainbowClone2); // false</w:t>
+      </w:r>
+    </w:p>
+    <w:p>
+      <w:pPr>
+        <w:spacing w:after="100"/>
+        <w:rPr>
+          <w:rFonts w:cstheme="minorHAnsi"/>
+          <w:lang w:val="en-US"/>
+        </w:rPr>
+      </w:pPr>
+      <w:r>
+        <w:rPr>
+          <w:rFonts w:cstheme="minorHAnsi"/>
+          <w:lang w:val="en-US"/>
+        </w:rPr>
+        <w:t>console.log(rainbowClone2); // ['red', 'orange', 'yellow', 'green', 'blue', 'indigo', 'violet']</w:t>
+      </w:r>
+    </w:p>
+    <w:p>
+      <w:pPr>
+        <w:spacing w:after="100"/>
+        <w:rPr>
+          <w:rFonts w:cstheme="minorHAnsi"/>
+          <w:lang w:val="en-US"/>
+        </w:rPr>
+      </w:pPr>
+    </w:p>
+    <w:p>
+      <w:pPr>
+        <w:spacing w:after="100"/>
+        <w:rPr>
+          <w:rFonts w:cstheme="minorHAnsi"/>
+        </w:rPr>
+      </w:pPr>
+      <w:r>
+        <w:rPr>
+          <w:rFonts w:cstheme="minorHAnsi"/>
+          <w:b/>
+          <w:sz w:val="24"/>
+          <w:szCs w:val="24"/>
+          <w:lang w:val="en-US"/>
+        </w:rPr>
+        <w:t>ES</w:t>
+      </w:r>
+      <w:r>
+        <w:rPr>
+          <w:rFonts w:cstheme="minorHAnsi"/>
+          <w:b/>
+          <w:sz w:val="24"/>
+          <w:szCs w:val="24"/>
+        </w:rPr>
+        <w:t xml:space="preserve">6. </w:t>
+      </w:r>
+      <w:r>
+        <w:rPr>
+          <w:rFonts w:cstheme="minorHAnsi"/>
+          <w:b/>
+          <w:sz w:val="24"/>
+          <w:szCs w:val="24"/>
+        </w:rPr>
+        <w:t>Клонирование массива</w:t>
+      </w:r>
+      <w:r>
+        <w:rPr>
+          <w:rFonts w:cstheme="minorHAnsi"/>
+          <w:b/>
+          <w:sz w:val="24"/>
+          <w:szCs w:val="24"/>
+        </w:rPr>
+        <w:t xml:space="preserve"> </w:t>
+      </w:r>
+      <w:r>
+        <w:rPr>
+          <w:rFonts w:cstheme="minorHAnsi"/>
+          <w:b/>
+          <w:bCs/>
+          <w:sz w:val="24"/>
+          <w:szCs w:val="24"/>
+        </w:rPr>
+        <w:t>с деструктуризацией и оператором расширения (..</w:t>
+      </w:r>
+      <w:r>
+        <w:rPr>
+          <w:rFonts w:cstheme="minorHAnsi"/>
+          <w:b/>
+          <w:bCs/>
+          <w:sz w:val="24"/>
+          <w:szCs w:val="24"/>
+          <w:lang w:val="en-US"/>
+        </w:rPr>
+        <w:t>rest</w:t>
+      </w:r>
+      <w:r>
+        <w:rPr>
+          <w:rFonts w:cstheme="minorHAnsi"/>
+          <w:b/>
+          <w:bCs/>
+          <w:sz w:val="24"/>
+          <w:szCs w:val="24"/>
+        </w:rPr>
+        <w:t>)</w:t>
+      </w:r>
+    </w:p>
+    <w:p>
+      <w:pPr>
+        <w:spacing w:after="100"/>
+        <w:rPr>
+          <w:rFonts w:cstheme="minorHAnsi"/>
+          <w:lang w:val="en-US"/>
+        </w:rPr>
+      </w:pPr>
+      <w:proofErr w:type="spellStart"/>
+      <w:proofErr w:type="gramStart"/>
+      <w:r>
+        <w:rPr>
+          <w:rFonts w:cstheme="minorHAnsi"/>
+          <w:lang w:val="en-US"/>
+        </w:rPr>
+        <w:t>const</w:t>
+      </w:r>
+      <w:proofErr w:type="spellEnd"/>
+      <w:proofErr w:type="gramEnd"/>
+      <w:r>
+        <w:rPr>
+          <w:rFonts w:cstheme="minorHAnsi"/>
+          <w:lang w:val="en-US"/>
+        </w:rPr>
+        <w:t xml:space="preserve"> […</w:t>
+      </w:r>
+      <w:proofErr w:type="spellStart"/>
+      <w:r>
+        <w:rPr>
+          <w:rFonts w:cstheme="minorHAnsi"/>
+          <w:lang w:val="en-US"/>
+        </w:rPr>
+        <w:t>rainbowClone</w:t>
+      </w:r>
+      <w:proofErr w:type="spellEnd"/>
+      <w:r>
+        <w:rPr>
+          <w:rFonts w:cstheme="minorHAnsi"/>
+          <w:lang w:val="en-US"/>
+        </w:rPr>
+        <w:t>] = rainbow;</w:t>
+      </w:r>
+    </w:p>
+    <w:p>
+      <w:pPr>
+        <w:spacing w:after="100"/>
+        <w:rPr>
+          <w:rFonts w:cstheme="minorHAnsi"/>
+          <w:lang w:val="en-US"/>
+        </w:rPr>
+      </w:pPr>
+      <w:proofErr w:type="gramStart"/>
+      <w:r>
+        <w:rPr>
+          <w:rFonts w:cstheme="minorHAnsi"/>
+          <w:lang w:val="en-US"/>
+        </w:rPr>
+        <w:t>console.log(</w:t>
+      </w:r>
+      <w:proofErr w:type="gramEnd"/>
+      <w:r>
+        <w:rPr>
+          <w:rFonts w:cstheme="minorHAnsi"/>
+          <w:lang w:val="en-US"/>
+        </w:rPr>
+        <w:t xml:space="preserve">rainbow === </w:t>
+      </w:r>
+      <w:proofErr w:type="spellStart"/>
+      <w:r>
+        <w:rPr>
+          <w:rFonts w:cstheme="minorHAnsi"/>
+          <w:lang w:val="en-US"/>
+        </w:rPr>
+        <w:t>rainbowClone</w:t>
+      </w:r>
+      <w:proofErr w:type="spellEnd"/>
+      <w:r>
+        <w:rPr>
+          <w:rFonts w:cstheme="minorHAnsi"/>
+          <w:lang w:val="en-US"/>
+        </w:rPr>
+        <w:t>); // false</w:t>
+      </w:r>
+    </w:p>
+    <w:p>
+      <w:pPr>
+        <w:spacing w:after="100"/>
+        <w:rPr>
+          <w:rFonts w:cstheme="minorHAnsi"/>
+          <w:lang w:val="en-US"/>
+        </w:rPr>
+      </w:pPr>
+      <w:r>
+        <w:rPr>
+          <w:rFonts w:cstheme="minorHAnsi"/>
+          <w:lang w:val="en-US"/>
+        </w:rPr>
+        <w:t>console.log(</w:t>
+      </w:r>
+      <w:proofErr w:type="spellStart"/>
+      <w:r>
+        <w:rPr>
+          <w:rFonts w:cstheme="minorHAnsi"/>
+          <w:lang w:val="en-US"/>
+        </w:rPr>
+        <w:t>rainbowClone</w:t>
+      </w:r>
+      <w:proofErr w:type="spellEnd"/>
+      <w:r>
+        <w:rPr>
+          <w:rFonts w:cstheme="minorHAnsi"/>
+          <w:lang w:val="en-US"/>
+        </w:rPr>
+        <w:t>); // ['red', 'orange', 'yellow', 'green', 'blue', 'indigo', 'violet']</w:t>
+      </w:r>
+    </w:p>
+    <w:p>
+      <w:pPr>
+        <w:spacing w:after="100"/>
+        <w:rPr>
+          <w:rFonts w:cstheme="minorHAnsi"/>
+          <w:lang w:val="en-US"/>
+        </w:rPr>
+      </w:pPr>
+    </w:p>
+    <w:p>
+      <w:pPr>
+        <w:spacing w:after="100"/>
+        <w:rPr>
+          <w:rFonts w:cstheme="minorHAnsi"/>
+          <w:b/>
+        </w:rPr>
+      </w:pPr>
+      <w:r>
+        <w:rPr>
+          <w:rFonts w:cstheme="minorHAnsi"/>
+          <w:b/>
+        </w:rPr>
+        <w:t xml:space="preserve">Деструктуризация </w:t>
+      </w:r>
+      <w:r>
+        <w:rPr>
+          <w:rFonts w:cstheme="minorHAnsi"/>
+          <w:b/>
+          <w:color w:val="1F4E79" w:themeColor="accent5" w:themeShade="80"/>
+        </w:rPr>
+        <w:t xml:space="preserve">вложенного объекта </w:t>
+      </w:r>
+      <w:r>
+        <w:rPr>
+          <w:rFonts w:cstheme="minorHAnsi"/>
+          <w:b/>
+        </w:rPr>
+        <w:t xml:space="preserve">и назначение </w:t>
+      </w:r>
+      <w:r>
+        <w:rPr>
+          <w:rFonts w:cstheme="minorHAnsi"/>
+          <w:b/>
+          <w:color w:val="538135" w:themeColor="accent6" w:themeShade="BF"/>
+        </w:rPr>
+        <w:t>значения по умолчанию</w:t>
+      </w:r>
+      <w:r>
+        <w:rPr>
+          <w:rFonts w:cstheme="minorHAnsi"/>
+          <w:b/>
+        </w:rPr>
+        <w:t>.</w:t>
+      </w:r>
+    </w:p>
+    <w:p>
+      <w:pPr>
+        <w:spacing w:after="100"/>
+        <w:rPr>
+          <w:rFonts w:cstheme="minorHAnsi"/>
+          <w:lang w:val="en-US"/>
+        </w:rPr>
+      </w:pPr>
+      <w:proofErr w:type="spellStart"/>
+      <w:proofErr w:type="gramStart"/>
+      <w:r>
+        <w:rPr>
+          <w:rFonts w:cstheme="minorHAnsi"/>
+          <w:lang w:val="en-US"/>
+        </w:rPr>
+        <w:t>const</w:t>
+      </w:r>
+      <w:proofErr w:type="spellEnd"/>
+      <w:proofErr w:type="gramEnd"/>
+      <w:r>
+        <w:rPr>
+          <w:rFonts w:cstheme="minorHAnsi"/>
+          <w:lang w:val="en-US"/>
+        </w:rPr>
+        <w:t xml:space="preserve"> { n</w:t>
+      </w:r>
+      <w:r>
+        <w:rPr>
+          <w:rFonts w:cstheme="minorHAnsi"/>
+          <w:lang w:val="en-US"/>
+        </w:rPr>
+        <w:t>ame, scores: {</w:t>
+      </w:r>
+      <w:proofErr w:type="spellStart"/>
+      <w:r>
+        <w:rPr>
+          <w:rFonts w:cstheme="minorHAnsi"/>
+          <w:b/>
+          <w:color w:val="1F4E79" w:themeColor="accent5" w:themeShade="80"/>
+          <w:lang w:val="en-US"/>
+        </w:rPr>
+        <w:t>maths</w:t>
+      </w:r>
+      <w:proofErr w:type="spellEnd"/>
+      <w:r>
+        <w:rPr>
+          <w:rFonts w:cstheme="minorHAnsi"/>
+          <w:lang w:val="en-US"/>
+        </w:rPr>
+        <w:t xml:space="preserve">, </w:t>
+      </w:r>
+      <w:r>
+        <w:rPr>
+          <w:rFonts w:cstheme="minorHAnsi"/>
+          <w:b/>
+          <w:color w:val="538135" w:themeColor="accent6" w:themeShade="BF"/>
+          <w:lang w:val="en-US"/>
+        </w:rPr>
+        <w:t>science = 10</w:t>
+      </w:r>
+      <w:r>
+        <w:rPr>
+          <w:rFonts w:cstheme="minorHAnsi"/>
+          <w:lang w:val="en-US"/>
+        </w:rPr>
+        <w:t>} } = student;</w:t>
+      </w:r>
+    </w:p>
+    <w:p>
+      <w:pPr>
+        <w:spacing w:after="100"/>
+        <w:rPr>
+          <w:rFonts w:cstheme="minorHAnsi"/>
+          <w:lang w:val="en-US"/>
+        </w:rPr>
+      </w:pPr>
+    </w:p>
+    <w:p>
+      <w:pPr>
+        <w:spacing w:after="100"/>
+        <w:rPr>
+          <w:rFonts w:cstheme="minorHAnsi"/>
+        </w:rPr>
+      </w:pPr>
+      <w:r>
+        <w:rPr>
+          <w:rFonts w:cstheme="minorHAnsi"/>
+        </w:rPr>
+        <w:t>Смешанная деструктуризация:</w:t>
+      </w:r>
+    </w:p>
+    <w:p>
+      <w:pPr>
+        <w:pStyle w:val="HTML"/>
+        <w:rPr>
+          <w:rStyle w:val="if"/>
+          <w:spacing w:val="-5"/>
+          <w:sz w:val="24"/>
+          <w:szCs w:val="24"/>
+        </w:rPr>
+      </w:pPr>
+      <w:proofErr w:type="spellStart"/>
+      <w:proofErr w:type="gramStart"/>
+      <w:r>
+        <w:rPr>
+          <w:rStyle w:val="if"/>
+          <w:spacing w:val="-5"/>
+          <w:sz w:val="24"/>
+          <w:szCs w:val="24"/>
+        </w:rPr>
+        <w:t>const</w:t>
+      </w:r>
+      <w:proofErr w:type="spellEnd"/>
+      <w:r>
+        <w:rPr>
+          <w:rStyle w:val="if"/>
+          <w:spacing w:val="-5"/>
+          <w:sz w:val="24"/>
+          <w:szCs w:val="24"/>
+        </w:rPr>
+        <w:t xml:space="preserve"> </w:t>
+      </w:r>
+      <w:proofErr w:type="spellStart"/>
+      <w:r>
+        <w:rPr>
+          <w:rStyle w:val="if"/>
+          <w:spacing w:val="-5"/>
+          <w:sz w:val="24"/>
+          <w:szCs w:val="24"/>
+        </w:rPr>
+        <w:t>person</w:t>
+      </w:r>
+      <w:proofErr w:type="spellEnd"/>
+      <w:r>
+        <w:rPr>
+          <w:rStyle w:val="if"/>
+          <w:spacing w:val="-5"/>
+          <w:sz w:val="24"/>
+          <w:szCs w:val="24"/>
+        </w:rPr>
+        <w:t xml:space="preserve"> = {</w:t>
+      </w:r>
+      <w:proofErr w:type="gramEnd"/>
+    </w:p>
+    <w:p>
+      <w:pPr>
+        <w:pStyle w:val="HTML"/>
+        <w:rPr>
+          <w:rStyle w:val="if"/>
+          <w:spacing w:val="-5"/>
+          <w:sz w:val="24"/>
+          <w:szCs w:val="24"/>
+        </w:rPr>
+      </w:pPr>
+      <w:r>
+        <w:rPr>
+          <w:rStyle w:val="if"/>
+          <w:spacing w:val="-5"/>
+          <w:sz w:val="24"/>
+          <w:szCs w:val="24"/>
+        </w:rPr>
+        <w:tab/>
+      </w:r>
+      <w:proofErr w:type="spellStart"/>
+      <w:r>
+        <w:rPr>
+          <w:rStyle w:val="if"/>
+          <w:spacing w:val="-5"/>
+          <w:sz w:val="24"/>
+          <w:szCs w:val="24"/>
+        </w:rPr>
+        <w:t>name</w:t>
+      </w:r>
+      <w:proofErr w:type="spellEnd"/>
+      <w:r>
+        <w:rPr>
+          <w:rStyle w:val="if"/>
+          <w:spacing w:val="-5"/>
+          <w:sz w:val="24"/>
+          <w:szCs w:val="24"/>
+        </w:rPr>
+        <w:t>: '</w:t>
+      </w:r>
+      <w:proofErr w:type="spellStart"/>
+      <w:r>
+        <w:rPr>
+          <w:rStyle w:val="if"/>
+          <w:spacing w:val="-5"/>
+          <w:sz w:val="24"/>
+          <w:szCs w:val="24"/>
+        </w:rPr>
+        <w:t>John</w:t>
+      </w:r>
+      <w:proofErr w:type="spellEnd"/>
+      <w:r>
+        <w:rPr>
+          <w:rStyle w:val="if"/>
+          <w:spacing w:val="-5"/>
+          <w:sz w:val="24"/>
+          <w:szCs w:val="24"/>
+        </w:rPr>
+        <w:t xml:space="preserve"> </w:t>
+      </w:r>
+      <w:proofErr w:type="spellStart"/>
+      <w:r>
+        <w:rPr>
+          <w:rStyle w:val="if"/>
+          <w:spacing w:val="-5"/>
+          <w:sz w:val="24"/>
+          <w:szCs w:val="24"/>
+        </w:rPr>
+        <w:t>Doe</w:t>
+      </w:r>
+      <w:proofErr w:type="spellEnd"/>
+      <w:r>
+        <w:rPr>
+          <w:rStyle w:val="if"/>
+          <w:spacing w:val="-5"/>
+          <w:sz w:val="24"/>
+          <w:szCs w:val="24"/>
+        </w:rPr>
+        <w:t>',</w:t>
+      </w:r>
+    </w:p>
+    <w:p>
+      <w:pPr>
+        <w:pStyle w:val="HTML"/>
+        <w:rPr>
+          <w:rStyle w:val="if"/>
+          <w:spacing w:val="-5"/>
+          <w:sz w:val="24"/>
+          <w:szCs w:val="24"/>
+        </w:rPr>
+      </w:pPr>
+      <w:r>
+        <w:rPr>
+          <w:rStyle w:val="if"/>
+          <w:spacing w:val="-5"/>
+          <w:sz w:val="24"/>
+          <w:szCs w:val="24"/>
+        </w:rPr>
+        <w:tab/>
+      </w:r>
+      <w:proofErr w:type="spellStart"/>
+      <w:r>
+        <w:rPr>
+          <w:rStyle w:val="if"/>
+          <w:spacing w:val="-5"/>
+          <w:sz w:val="24"/>
+          <w:szCs w:val="24"/>
+        </w:rPr>
+        <w:t>age</w:t>
+      </w:r>
+      <w:proofErr w:type="spellEnd"/>
+      <w:r>
+        <w:rPr>
+          <w:rStyle w:val="if"/>
+          <w:spacing w:val="-5"/>
+          <w:sz w:val="24"/>
+          <w:szCs w:val="24"/>
+        </w:rPr>
+        <w:t>: 25,</w:t>
+      </w:r>
+    </w:p>
+    <w:p>
+      <w:pPr>
+        <w:pStyle w:val="HTML"/>
+        <w:rPr>
+          <w:rStyle w:val="if"/>
+          <w:spacing w:val="-5"/>
+          <w:sz w:val="24"/>
+          <w:szCs w:val="24"/>
+        </w:rPr>
+      </w:pPr>
+      <w:r>
+        <w:rPr>
+          <w:rStyle w:val="if"/>
+          <w:spacing w:val="-5"/>
+          <w:sz w:val="24"/>
+          <w:szCs w:val="24"/>
+        </w:rPr>
+        <w:tab/>
+      </w:r>
+      <w:proofErr w:type="spellStart"/>
+      <w:proofErr w:type="gramStart"/>
+      <w:r>
+        <w:rPr>
+          <w:rStyle w:val="if"/>
+          <w:spacing w:val="-5"/>
+          <w:sz w:val="24"/>
+          <w:szCs w:val="24"/>
+        </w:rPr>
+        <w:t>location</w:t>
+      </w:r>
+      <w:proofErr w:type="spellEnd"/>
+      <w:r>
+        <w:rPr>
+          <w:rStyle w:val="if"/>
+          <w:spacing w:val="-5"/>
+          <w:sz w:val="24"/>
+          <w:szCs w:val="24"/>
+        </w:rPr>
+        <w:t>: {</w:t>
+      </w:r>
+      <w:proofErr w:type="gramEnd"/>
+    </w:p>
+    <w:p>
+      <w:pPr>
+        <w:pStyle w:val="HTML"/>
+        <w:rPr>
+          <w:rStyle w:val="if"/>
+          <w:spacing w:val="-5"/>
+          <w:sz w:val="24"/>
+          <w:szCs w:val="24"/>
+        </w:rPr>
+      </w:pPr>
+      <w:r>
+        <w:rPr>
+          <w:rStyle w:val="if"/>
+          <w:spacing w:val="-5"/>
+          <w:sz w:val="24"/>
+          <w:szCs w:val="24"/>
+        </w:rPr>
+        <w:tab/>
+      </w:r>
+      <w:r>
+        <w:rPr>
+          <w:rStyle w:val="if"/>
+          <w:spacing w:val="-5"/>
+          <w:sz w:val="24"/>
+          <w:szCs w:val="24"/>
+        </w:rPr>
+        <w:tab/>
+      </w:r>
+      <w:proofErr w:type="spellStart"/>
+      <w:r>
+        <w:rPr>
+          <w:rStyle w:val="if"/>
+          <w:spacing w:val="-5"/>
+          <w:sz w:val="24"/>
+          <w:szCs w:val="24"/>
+        </w:rPr>
+        <w:t>country</w:t>
+      </w:r>
+      <w:proofErr w:type="spellEnd"/>
+      <w:r>
+        <w:rPr>
+          <w:rStyle w:val="if"/>
+          <w:spacing w:val="-5"/>
+          <w:sz w:val="24"/>
+          <w:szCs w:val="24"/>
+        </w:rPr>
+        <w:t>: '</w:t>
+      </w:r>
+      <w:proofErr w:type="spellStart"/>
+      <w:r>
+        <w:rPr>
+          <w:rStyle w:val="if"/>
+          <w:spacing w:val="-5"/>
+          <w:sz w:val="24"/>
+          <w:szCs w:val="24"/>
+        </w:rPr>
+        <w:t>Canada</w:t>
+      </w:r>
+      <w:proofErr w:type="spellEnd"/>
+      <w:r>
+        <w:rPr>
+          <w:rStyle w:val="if"/>
+          <w:spacing w:val="-5"/>
+          <w:sz w:val="24"/>
+          <w:szCs w:val="24"/>
+        </w:rPr>
+        <w:t>',</w:t>
+      </w:r>
+    </w:p>
+    <w:p>
+      <w:pPr>
+        <w:pStyle w:val="HTML"/>
+        <w:rPr>
+          <w:rStyle w:val="if"/>
+          <w:spacing w:val="-5"/>
+          <w:sz w:val="24"/>
+          <w:szCs w:val="24"/>
+        </w:rPr>
+      </w:pPr>
+      <w:r>
+        <w:rPr>
+          <w:rStyle w:val="if"/>
+          <w:spacing w:val="-5"/>
+          <w:sz w:val="24"/>
+          <w:szCs w:val="24"/>
+        </w:rPr>
+        <w:tab/>
+      </w:r>
+      <w:r>
+        <w:rPr>
+          <w:rStyle w:val="if"/>
+          <w:spacing w:val="-5"/>
+          <w:sz w:val="24"/>
+          <w:szCs w:val="24"/>
+        </w:rPr>
+        <w:tab/>
+      </w:r>
+      <w:proofErr w:type="spellStart"/>
+      <w:r>
+        <w:rPr>
+          <w:rStyle w:val="if"/>
+          <w:spacing w:val="-5"/>
+          <w:sz w:val="24"/>
+          <w:szCs w:val="24"/>
+        </w:rPr>
+        <w:t>city</w:t>
+      </w:r>
+      <w:proofErr w:type="spellEnd"/>
+      <w:r>
+        <w:rPr>
+          <w:rStyle w:val="if"/>
+          <w:spacing w:val="-5"/>
+          <w:sz w:val="24"/>
+          <w:szCs w:val="24"/>
+        </w:rPr>
+        <w:t>: '</w:t>
+      </w:r>
+      <w:proofErr w:type="spellStart"/>
+      <w:r>
+        <w:rPr>
+          <w:rStyle w:val="if"/>
+          <w:spacing w:val="-5"/>
+          <w:sz w:val="24"/>
+          <w:szCs w:val="24"/>
+        </w:rPr>
+        <w:t>Vancouver</w:t>
+      </w:r>
+      <w:proofErr w:type="spellEnd"/>
+      <w:r>
+        <w:rPr>
+          <w:rStyle w:val="if"/>
+          <w:spacing w:val="-5"/>
+          <w:sz w:val="24"/>
+          <w:szCs w:val="24"/>
+        </w:rPr>
+        <w:t>',</w:t>
+      </w:r>
+    </w:p>
+    <w:p>
+      <w:pPr>
+        <w:pStyle w:val="HTML"/>
+        <w:rPr>
+          <w:rStyle w:val="if"/>
+          <w:spacing w:val="-5"/>
+          <w:sz w:val="24"/>
+          <w:szCs w:val="24"/>
+        </w:rPr>
+      </w:pPr>
+      <w:r>
+        <w:rPr>
+          <w:rStyle w:val="if"/>
+          <w:spacing w:val="-5"/>
+          <w:sz w:val="24"/>
+          <w:szCs w:val="24"/>
+        </w:rPr>
+        <w:tab/>
+      </w:r>
+      <w:r>
+        <w:rPr>
+          <w:rStyle w:val="if"/>
+          <w:spacing w:val="-5"/>
+          <w:sz w:val="24"/>
+          <w:szCs w:val="24"/>
+        </w:rPr>
+        <w:tab/>
+      </w:r>
+      <w:proofErr w:type="spellStart"/>
+      <w:r>
+        <w:rPr>
+          <w:rStyle w:val="if"/>
+          <w:spacing w:val="-5"/>
+          <w:sz w:val="24"/>
+          <w:szCs w:val="24"/>
+        </w:rPr>
+        <w:t>coordinates</w:t>
+      </w:r>
+      <w:proofErr w:type="spellEnd"/>
+      <w:r>
+        <w:rPr>
+          <w:rStyle w:val="if"/>
+          <w:spacing w:val="-5"/>
+          <w:sz w:val="24"/>
+          <w:szCs w:val="24"/>
+        </w:rPr>
+        <w:t>: [49.2827, -123.1207]</w:t>
+      </w:r>
+    </w:p>
+    <w:p>
+      <w:pPr>
+        <w:pStyle w:val="HTML"/>
+        <w:rPr>
+          <w:rStyle w:val="a7"/>
+          <w:spacing w:val="-5"/>
+          <w:sz w:val="24"/>
+          <w:szCs w:val="24"/>
+        </w:rPr>
+      </w:pPr>
+      <w:r>
+        <w:rPr>
+          <w:rStyle w:val="if"/>
+          <w:spacing w:val="-5"/>
+          <w:sz w:val="24"/>
+          <w:szCs w:val="24"/>
+          <w:lang w:val="en-US"/>
+        </w:rPr>
+        <w:t>}}</w:t>
+      </w:r>
+      <w:r>
+        <w:rPr>
+          <w:spacing w:val="-5"/>
+          <w:sz w:val="24"/>
+          <w:szCs w:val="24"/>
+          <w:lang w:val="en-US"/>
+        </w:rPr>
+        <w:br/>
+      </w:r>
+      <w:r>
+        <w:rPr>
+          <w:rStyle w:val="a7"/>
+          <w:spacing w:val="-5"/>
+          <w:sz w:val="24"/>
+          <w:szCs w:val="24"/>
+          <w:lang w:val="en-US"/>
+        </w:rPr>
+        <w:t xml:space="preserve">// </w:t>
+      </w:r>
+      <w:r>
+        <w:rPr>
+          <w:rStyle w:val="a7"/>
+          <w:spacing w:val="-5"/>
+          <w:sz w:val="24"/>
+          <w:szCs w:val="24"/>
+        </w:rPr>
+        <w:t>назначаем</w:t>
+      </w:r>
+      <w:r>
+        <w:rPr>
+          <w:rStyle w:val="a7"/>
+          <w:spacing w:val="-5"/>
+          <w:sz w:val="24"/>
+          <w:szCs w:val="24"/>
+          <w:lang w:val="en-US"/>
+        </w:rPr>
+        <w:t xml:space="preserve"> 5 </w:t>
+      </w:r>
+      <w:r>
+        <w:rPr>
+          <w:rStyle w:val="a7"/>
+          <w:spacing w:val="-5"/>
+          <w:sz w:val="24"/>
+          <w:szCs w:val="24"/>
+        </w:rPr>
+        <w:t>переменных</w:t>
+      </w:r>
+      <w:r>
+        <w:rPr>
+          <w:rStyle w:val="a7"/>
+          <w:spacing w:val="-5"/>
+          <w:sz w:val="24"/>
+          <w:szCs w:val="24"/>
+          <w:lang w:val="en-US"/>
+        </w:rPr>
+        <w:t xml:space="preserve">: name, country, </w:t>
+      </w:r>
+      <w:proofErr w:type="spellStart"/>
+      <w:r>
+        <w:rPr>
+          <w:rStyle w:val="a7"/>
+          <w:spacing w:val="-5"/>
+          <w:sz w:val="24"/>
+          <w:szCs w:val="24"/>
+          <w:lang w:val="en-US"/>
+        </w:rPr>
+        <w:t>lat</w:t>
+      </w:r>
+      <w:proofErr w:type="spellEnd"/>
+      <w:r>
+        <w:rPr>
+          <w:rStyle w:val="a7"/>
+          <w:spacing w:val="-5"/>
+          <w:sz w:val="24"/>
+          <w:szCs w:val="24"/>
+          <w:lang w:val="en-US"/>
+        </w:rPr>
+        <w:t xml:space="preserve">, </w:t>
+      </w:r>
+      <w:proofErr w:type="spellStart"/>
+      <w:proofErr w:type="gramStart"/>
+      <w:r>
+        <w:rPr>
+          <w:rStyle w:val="a7"/>
+          <w:spacing w:val="-5"/>
+          <w:sz w:val="24"/>
+          <w:szCs w:val="24"/>
+          <w:lang w:val="en-US"/>
+        </w:rPr>
+        <w:t>lng</w:t>
+      </w:r>
+      <w:proofErr w:type="spellEnd"/>
+      <w:proofErr w:type="gramEnd"/>
+    </w:p>
+    <w:p>
+      <w:pPr>
+        <w:pStyle w:val="HTML"/>
+        <w:rPr>
+          <w:rStyle w:val="if"/>
+          <w:spacing w:val="-5"/>
+          <w:sz w:val="24"/>
+          <w:szCs w:val="24"/>
+        </w:rPr>
+      </w:pPr>
+      <w:proofErr w:type="spellStart"/>
+      <w:proofErr w:type="gramStart"/>
+      <w:r>
+        <w:rPr>
+          <w:rStyle w:val="if"/>
+          <w:spacing w:val="-5"/>
+          <w:sz w:val="24"/>
+          <w:szCs w:val="24"/>
+          <w:lang w:val="en-US"/>
+        </w:rPr>
+        <w:lastRenderedPageBreak/>
+        <w:t>const</w:t>
+      </w:r>
+      <w:proofErr w:type="spellEnd"/>
+      <w:proofErr w:type="gramEnd"/>
+      <w:r>
+        <w:rPr>
+          <w:rStyle w:val="if"/>
+          <w:spacing w:val="-5"/>
+          <w:sz w:val="24"/>
+          <w:szCs w:val="24"/>
+          <w:lang w:val="en-US"/>
+        </w:rPr>
+        <w:t xml:space="preserve"> {name, location: {country, city, coordinates: [</w:t>
+      </w:r>
+      <w:proofErr w:type="spellStart"/>
+      <w:r>
+        <w:rPr>
+          <w:rStyle w:val="if"/>
+          <w:spacing w:val="-5"/>
+          <w:sz w:val="24"/>
+          <w:szCs w:val="24"/>
+          <w:lang w:val="en-US"/>
+        </w:rPr>
+        <w:t>lat</w:t>
+      </w:r>
+      <w:proofErr w:type="spellEnd"/>
+      <w:r>
+        <w:rPr>
+          <w:rStyle w:val="if"/>
+          <w:spacing w:val="-5"/>
+          <w:sz w:val="24"/>
+          <w:szCs w:val="24"/>
+          <w:lang w:val="en-US"/>
+        </w:rPr>
+        <w:t xml:space="preserve">, </w:t>
+      </w:r>
+      <w:proofErr w:type="spellStart"/>
+      <w:r>
+        <w:rPr>
+          <w:rStyle w:val="if"/>
+          <w:spacing w:val="-5"/>
+          <w:sz w:val="24"/>
+          <w:szCs w:val="24"/>
+          <w:lang w:val="en-US"/>
+        </w:rPr>
+        <w:t>lng</w:t>
+      </w:r>
+      <w:proofErr w:type="spellEnd"/>
+      <w:r>
+        <w:rPr>
+          <w:rStyle w:val="if"/>
+          <w:spacing w:val="-5"/>
+          <w:sz w:val="24"/>
+          <w:szCs w:val="24"/>
+          <w:lang w:val="en-US"/>
+        </w:rPr>
+        <w:t>]}} = person;</w:t>
+      </w:r>
+    </w:p>
+    <w:p>
+      <w:pPr>
+        <w:pStyle w:val="HTML"/>
+        <w:rPr>
+          <w:rStyle w:val="if"/>
+          <w:spacing w:val="-5"/>
+          <w:sz w:val="24"/>
+          <w:szCs w:val="24"/>
+        </w:rPr>
+      </w:pPr>
+      <w:proofErr w:type="gramStart"/>
+      <w:r>
+        <w:rPr>
+          <w:rStyle w:val="if"/>
+          <w:spacing w:val="-5"/>
+          <w:sz w:val="24"/>
+          <w:szCs w:val="24"/>
+          <w:lang w:val="en-US"/>
+        </w:rPr>
+        <w:t>console</w:t>
+      </w:r>
+      <w:r>
+        <w:rPr>
+          <w:rStyle w:val="if"/>
+          <w:spacing w:val="-5"/>
+          <w:sz w:val="24"/>
+          <w:szCs w:val="24"/>
+        </w:rPr>
+        <w:t>.</w:t>
+      </w:r>
+      <w:r>
+        <w:rPr>
+          <w:rStyle w:val="if"/>
+          <w:spacing w:val="-5"/>
+          <w:sz w:val="24"/>
+          <w:szCs w:val="24"/>
+          <w:lang w:val="en-US"/>
+        </w:rPr>
+        <w:t>log</w:t>
+      </w:r>
+      <w:r>
+        <w:rPr>
+          <w:rStyle w:val="if"/>
+          <w:spacing w:val="-5"/>
+          <w:sz w:val="24"/>
+          <w:szCs w:val="24"/>
+        </w:rPr>
+        <w:t>(</w:t>
+      </w:r>
+      <w:proofErr w:type="gramEnd"/>
+      <w:r>
+        <w:rPr>
+          <w:rStyle w:val="if"/>
+          <w:spacing w:val="-5"/>
+          <w:sz w:val="24"/>
+          <w:szCs w:val="24"/>
+        </w:rPr>
+        <w:t>`</w:t>
+      </w:r>
+      <w:r>
+        <w:rPr>
+          <w:rStyle w:val="if"/>
+          <w:spacing w:val="-5"/>
+          <w:sz w:val="24"/>
+          <w:szCs w:val="24"/>
+          <w:lang w:val="en-US"/>
+        </w:rPr>
+        <w:t>I</w:t>
+      </w:r>
+      <w:r>
+        <w:rPr>
+          <w:rStyle w:val="if"/>
+          <w:spacing w:val="-5"/>
+          <w:sz w:val="24"/>
+          <w:szCs w:val="24"/>
+        </w:rPr>
+        <w:t xml:space="preserve"> </w:t>
+      </w:r>
+      <w:r>
+        <w:rPr>
+          <w:rStyle w:val="if"/>
+          <w:spacing w:val="-5"/>
+          <w:sz w:val="24"/>
+          <w:szCs w:val="24"/>
+          <w:lang w:val="en-US"/>
+        </w:rPr>
+        <w:t>am</w:t>
+      </w:r>
+      <w:r>
+        <w:rPr>
+          <w:rStyle w:val="if"/>
+          <w:spacing w:val="-5"/>
+          <w:sz w:val="24"/>
+          <w:szCs w:val="24"/>
+        </w:rPr>
+        <w:t xml:space="preserve"> ${</w:t>
+      </w:r>
+      <w:r>
+        <w:rPr>
+          <w:rStyle w:val="if"/>
+          <w:spacing w:val="-5"/>
+          <w:sz w:val="24"/>
+          <w:szCs w:val="24"/>
+          <w:lang w:val="en-US"/>
+        </w:rPr>
+        <w:t>name</w:t>
+      </w:r>
+      <w:r>
+        <w:rPr>
+          <w:rStyle w:val="if"/>
+          <w:spacing w:val="-5"/>
+          <w:sz w:val="24"/>
+          <w:szCs w:val="24"/>
+        </w:rPr>
+        <w:t xml:space="preserve">} </w:t>
+      </w:r>
+      <w:r>
+        <w:rPr>
+          <w:rStyle w:val="if"/>
+          <w:spacing w:val="-5"/>
+          <w:sz w:val="24"/>
+          <w:szCs w:val="24"/>
+          <w:lang w:val="en-US"/>
+        </w:rPr>
+        <w:t>from</w:t>
+      </w:r>
+      <w:r>
+        <w:rPr>
+          <w:rStyle w:val="if"/>
+          <w:spacing w:val="-5"/>
+          <w:sz w:val="24"/>
+          <w:szCs w:val="24"/>
+        </w:rPr>
+        <w:t xml:space="preserve"> ${</w:t>
+      </w:r>
+      <w:r>
+        <w:rPr>
+          <w:rStyle w:val="if"/>
+          <w:spacing w:val="-5"/>
+          <w:sz w:val="24"/>
+          <w:szCs w:val="24"/>
+          <w:lang w:val="en-US"/>
+        </w:rPr>
+        <w:t>city</w:t>
+      </w:r>
+      <w:r>
+        <w:rPr>
+          <w:rStyle w:val="if"/>
+          <w:spacing w:val="-5"/>
+          <w:sz w:val="24"/>
+          <w:szCs w:val="24"/>
+        </w:rPr>
+        <w:t>}, ${</w:t>
+      </w:r>
+      <w:r>
+        <w:rPr>
+          <w:rStyle w:val="if"/>
+          <w:spacing w:val="-5"/>
+          <w:sz w:val="24"/>
+          <w:szCs w:val="24"/>
+          <w:lang w:val="en-US"/>
+        </w:rPr>
+        <w:t>country</w:t>
+      </w:r>
+      <w:r>
+        <w:rPr>
+          <w:rStyle w:val="if"/>
+          <w:spacing w:val="-5"/>
+          <w:sz w:val="24"/>
+          <w:szCs w:val="24"/>
+        </w:rPr>
+        <w:t xml:space="preserve">}. </w:t>
+      </w:r>
+      <w:proofErr w:type="gramStart"/>
+      <w:r>
+        <w:rPr>
+          <w:rStyle w:val="if"/>
+          <w:spacing w:val="-5"/>
+          <w:sz w:val="24"/>
+          <w:szCs w:val="24"/>
+          <w:lang w:val="en-US"/>
+        </w:rPr>
+        <w:t>Latitude</w:t>
+      </w:r>
+      <w:r>
+        <w:rPr>
+          <w:rStyle w:val="if"/>
+          <w:spacing w:val="-5"/>
+          <w:sz w:val="24"/>
+          <w:szCs w:val="24"/>
+        </w:rPr>
+        <w:t>(</w:t>
+      </w:r>
+      <w:proofErr w:type="gramEnd"/>
+      <w:r>
+        <w:rPr>
+          <w:rStyle w:val="if"/>
+          <w:spacing w:val="-5"/>
+          <w:sz w:val="24"/>
+          <w:szCs w:val="24"/>
+        </w:rPr>
+        <w:t>${</w:t>
+      </w:r>
+      <w:proofErr w:type="spellStart"/>
+      <w:r>
+        <w:rPr>
+          <w:rStyle w:val="if"/>
+          <w:spacing w:val="-5"/>
+          <w:sz w:val="24"/>
+          <w:szCs w:val="24"/>
+          <w:lang w:val="en-US"/>
+        </w:rPr>
+        <w:t>lat</w:t>
+      </w:r>
+      <w:proofErr w:type="spellEnd"/>
+      <w:r>
+        <w:rPr>
+          <w:rStyle w:val="if"/>
+          <w:spacing w:val="-5"/>
+          <w:sz w:val="24"/>
+          <w:szCs w:val="24"/>
+        </w:rPr>
+        <w:t xml:space="preserve">}), </w:t>
+      </w:r>
+      <w:r>
+        <w:rPr>
+          <w:rStyle w:val="if"/>
+          <w:spacing w:val="-5"/>
+          <w:sz w:val="24"/>
+          <w:szCs w:val="24"/>
+          <w:lang w:val="en-US"/>
+        </w:rPr>
+        <w:t>Longitude</w:t>
+      </w:r>
+      <w:r>
+        <w:rPr>
+          <w:rStyle w:val="if"/>
+          <w:spacing w:val="-5"/>
+          <w:sz w:val="24"/>
+          <w:szCs w:val="24"/>
+        </w:rPr>
+        <w:t>(${</w:t>
+      </w:r>
+      <w:proofErr w:type="spellStart"/>
+      <w:r>
+        <w:rPr>
+          <w:rStyle w:val="if"/>
+          <w:spacing w:val="-5"/>
+          <w:sz w:val="24"/>
+          <w:szCs w:val="24"/>
+          <w:lang w:val="en-US"/>
+        </w:rPr>
+        <w:t>lng</w:t>
+      </w:r>
+      <w:proofErr w:type="spellEnd"/>
+      <w:r>
+        <w:rPr>
+          <w:rStyle w:val="if"/>
+          <w:spacing w:val="-5"/>
+          <w:sz w:val="24"/>
+          <w:szCs w:val="24"/>
+        </w:rPr>
+        <w:t>})`);</w:t>
+      </w:r>
+      <w:r>
+        <w:rPr>
+          <w:rStyle w:val="if"/>
+          <w:spacing w:val="-5"/>
+          <w:sz w:val="24"/>
+          <w:szCs w:val="24"/>
+        </w:rPr>
+        <w:t>)</w:t>
+      </w:r>
+    </w:p>
+    <w:p>
+      <w:pPr>
+        <w:pStyle w:val="HTML"/>
+      </w:pPr>
+      <w:bookmarkStart w:id="0" w:name="_GoBack"/>
+      <w:bookmarkEnd w:id="0"/>
+    </w:p>
+    <w:p>
+      <w:pPr>
+        <w:spacing w:after="100"/>
+        <w:rPr>
+          <w:rFonts w:cstheme="minorHAnsi"/>
+        </w:rPr>
+      </w:pPr>
+    </w:p>
+    <w:p>
+      <w:pPr>
+        <w:spacing w:after="100"/>
+        <w:rPr>
+          <w:rFonts w:cstheme="minorHAnsi"/>
           <w:color w:val="FF0000"/>
-          <w:lang w:val="en-US"/>
         </w:rPr>
       </w:pPr>
       <w:r>
@@ -4836,7 +6441,6 @@
   <w:style w:type="character" w:default="1" w:styleId="a0">
     <w:name w:val="Default Paragraph Font"/>
     <w:uiPriority w:val="1"/>
-    <w:semiHidden/>
     <w:unhideWhenUsed/>
   </w:style>
   <w:style w:type="table" w:default="1" w:styleId="a1">
@@ -4974,6 +6578,22 @@
     <w:rPr>
       <w:color w:val="0563C1" w:themeColor="hyperlink"/>
       <w:u w:val="single"/>
+    </w:rPr>
+  </w:style>
+  <w:style w:type="character" w:customStyle="1" w:styleId="if">
+    <w:name w:val="if"/>
+    <w:basedOn w:val="a0"/>
+    <w:rsid w:val="009D6B00"/>
+  </w:style>
+  <w:style w:type="character" w:styleId="a7">
+    <w:name w:val="Strong"/>
+    <w:basedOn w:val="a0"/>
+    <w:uiPriority w:val="22"/>
+    <w:qFormat/>
+    <w:rsid w:val="009D6B00"/>
+    <w:rPr>
+      <w:b/>
+      <w:bCs/>
     </w:rPr>
   </w:style>
 </w:styles>
@@ -5145,7 +6765,6 @@
   <w:style w:type="character" w:default="1" w:styleId="a0">
     <w:name w:val="Default Paragraph Font"/>
     <w:uiPriority w:val="1"/>
-    <w:semiHidden/>
     <w:unhideWhenUsed/>
   </w:style>
   <w:style w:type="table" w:default="1" w:styleId="a1">
@@ -5283,6 +6902,22 @@
     <w:rPr>
       <w:color w:val="0563C1" w:themeColor="hyperlink"/>
       <w:u w:val="single"/>
+    </w:rPr>
+  </w:style>
+  <w:style w:type="character" w:customStyle="1" w:styleId="if">
+    <w:name w:val="if"/>
+    <w:basedOn w:val="a0"/>
+    <w:rsid w:val="009D6B00"/>
+  </w:style>
+  <w:style w:type="character" w:styleId="a7">
+    <w:name w:val="Strong"/>
+    <w:basedOn w:val="a0"/>
+    <w:uiPriority w:val="22"/>
+    <w:qFormat/>
+    <w:rsid w:val="009D6B00"/>
+    <w:rPr>
+      <w:b/>
+      <w:bCs/>
     </w:rPr>
   </w:style>
 </w:styles>
@@ -5577,7 +7212,7 @@
   <a:extraClrSchemeLst/>
   <a:extLst>
     <a:ext uri="{05A4C25C-085E-4340-85A3-A5531E510DB2}">
-      <thm15:themeFamily xmlns:thm15="http://schemas.microsoft.com/office/thememl/2012/main" xmlns="" name="Office Theme" id="{62F939B6-93AF-4DB8-9C6B-D6C7DFDC589F}" vid="{4A3C46E8-61CC-4603-A589-7422A47A8E4A}"/>
+      <thm15:themeFamily xmlns="" xmlns:thm15="http://schemas.microsoft.com/office/thememl/2012/main" name="Office Theme" id="{62F939B6-93AF-4DB8-9C6B-D6C7DFDC589F}" vid="{4A3C46E8-61CC-4603-A589-7422A47A8E4A}"/>
     </a:ext>
   </a:extLst>
 </a:theme>

</xml_diff>